<commit_message>
almost finished report 2
</commit_message>
<xml_diff>
--- a/lab2/spr.docx
+++ b/lab2/spr.docx
@@ -8,10 +8,7 @@
         <w:jc w:val="center"/>
       </w:pPr>
       <w:r>
-        <w:t xml:space="preserve">Sprawozdanie z ćwiczenia 2 - </w:t>
-      </w:r>
-      <w:r>
-        <w:t>interpolacja</w:t>
+        <w:t>Sprawozdanie z ćwiczenia 2 - interpolacja</w:t>
       </w:r>
     </w:p>
     <w:p>
@@ -150,13 +147,7 @@
                         <w:rPr>
                           <w:rFonts w:ascii="Cambria Math" w:hAnsi="Cambria Math"/>
                         </w:rPr>
-                        <m:t>3</m:t>
-                      </m:r>
-                      <m:r>
-                        <w:rPr>
-                          <w:rFonts w:ascii="Cambria Math" w:hAnsi="Cambria Math"/>
-                        </w:rPr>
-                        <m:t>x</m:t>
+                        <m:t>3x</m:t>
                       </m:r>
                     </m:e>
                   </m:d>
@@ -220,13 +211,7 @@
             <w:rPr>
               <w:rFonts w:ascii="Cambria Math" w:hAnsi="Cambria Math"/>
             </w:rPr>
-            <m:t>, gdzie-π≤x≤2</m:t>
-          </m:r>
-          <m:r>
-            <w:rPr>
-              <w:rFonts w:ascii="Cambria Math" w:hAnsi="Cambria Math"/>
-            </w:rPr>
-            <m:t>π</m:t>
+            <m:t>, gdzie-π≤x≤2π</m:t>
           </m:r>
         </m:oMath>
       </m:oMathPara>
@@ -319,6 +304,658 @@
       </w:r>
     </w:p>
     <w:p>
+      <w:r>
+        <w:t xml:space="preserve">Do obliczeń korzystałem z języka </w:t>
+      </w:r>
+      <w:proofErr w:type="spellStart"/>
+      <w:r>
+        <w:t>Python</w:t>
+      </w:r>
+      <w:proofErr w:type="spellEnd"/>
+      <w:r>
+        <w:t xml:space="preserve"> 3</w:t>
+      </w:r>
+      <w:r>
+        <w:t xml:space="preserve"> oraz </w:t>
+      </w:r>
+      <w:r>
+        <w:t xml:space="preserve">projektu </w:t>
+      </w:r>
+      <w:proofErr w:type="spellStart"/>
+      <w:r>
+        <w:t>Jupyter</w:t>
+      </w:r>
+      <w:proofErr w:type="spellEnd"/>
+      <w:r>
+        <w:t xml:space="preserve"> Notebook</w:t>
+      </w:r>
+    </w:p>
+    <w:p>
+      <w:r>
+        <w:t>Korzystałem ze standardowej precyzji typu float oferowane</w:t>
+      </w:r>
+      <w:r>
+        <w:t>j</w:t>
+      </w:r>
+      <w:r>
+        <w:t xml:space="preserve"> przez język </w:t>
+      </w:r>
+      <w:proofErr w:type="spellStart"/>
+      <w:r>
+        <w:t>Python</w:t>
+      </w:r>
+      <w:proofErr w:type="spellEnd"/>
+      <w:r>
+        <w:t xml:space="preserve">(odpowiednik typu </w:t>
+      </w:r>
+      <w:proofErr w:type="spellStart"/>
+      <w:r>
+        <w:t>double</w:t>
+      </w:r>
+      <w:proofErr w:type="spellEnd"/>
+      <w:r>
+        <w:t xml:space="preserve"> w języku C)</w:t>
+      </w:r>
+      <w:r>
+        <w:t>.</w:t>
+      </w:r>
+    </w:p>
+    <w:p>
+      <w:pPr>
+        <w:pStyle w:val="Nagwek2"/>
+        <w:rPr>
+          <w:rFonts w:eastAsiaTheme="minorEastAsia"/>
+        </w:rPr>
+      </w:pPr>
+      <w:r>
+        <w:rPr>
+          <w:rFonts w:eastAsiaTheme="minorEastAsia"/>
+        </w:rPr>
+        <w:t xml:space="preserve">Postać </w:t>
+      </w:r>
+      <w:proofErr w:type="spellStart"/>
+      <w:r>
+        <w:rPr>
+          <w:rFonts w:eastAsiaTheme="minorEastAsia"/>
+        </w:rPr>
+        <w:t>Lagrange</w:t>
+      </w:r>
+      <w:r>
+        <w:rPr>
+          <w:rFonts w:eastAsiaTheme="minorEastAsia"/>
+        </w:rPr>
+        <w:t>’a</w:t>
+      </w:r>
+      <w:proofErr w:type="spellEnd"/>
+    </w:p>
+    <w:p>
+      <w:pPr>
+        <w:rPr>
+          <w:rFonts w:asciiTheme="majorHAnsi" w:eastAsiaTheme="minorEastAsia" w:hAnsiTheme="majorHAnsi" w:cstheme="majorBidi"/>
+        </w:rPr>
+      </w:pPr>
+      <m:oMathPara>
+        <m:oMath>
+          <m:r>
+            <w:rPr>
+              <w:rFonts w:ascii="Cambria Math" w:hAnsi="Cambria Math"/>
+            </w:rPr>
+            <m:t>p</m:t>
+          </m:r>
+          <m:d>
+            <m:dPr>
+              <m:ctrlPr>
+                <w:rPr>
+                  <w:rFonts w:ascii="Cambria Math" w:hAnsi="Cambria Math"/>
+                  <w:i/>
+                </w:rPr>
+              </m:ctrlPr>
+            </m:dPr>
+            <m:e>
+              <m:r>
+                <w:rPr>
+                  <w:rFonts w:ascii="Cambria Math" w:hAnsi="Cambria Math"/>
+                </w:rPr>
+                <m:t>x</m:t>
+              </m:r>
+            </m:e>
+          </m:d>
+          <m:r>
+            <w:rPr>
+              <w:rFonts w:ascii="Cambria Math" w:hAnsi="Cambria Math"/>
+            </w:rPr>
+            <m:t>=</m:t>
+          </m:r>
+          <m:nary>
+            <m:naryPr>
+              <m:chr m:val="∑"/>
+              <m:limLoc m:val="undOvr"/>
+              <m:ctrlPr>
+                <w:rPr>
+                  <w:rFonts w:ascii="Cambria Math" w:hAnsi="Cambria Math"/>
+                  <w:i/>
+                </w:rPr>
+              </m:ctrlPr>
+            </m:naryPr>
+            <m:sub>
+              <m:r>
+                <w:rPr>
+                  <w:rFonts w:ascii="Cambria Math" w:hAnsi="Cambria Math"/>
+                </w:rPr>
+                <m:t>i=0</m:t>
+              </m:r>
+            </m:sub>
+            <m:sup>
+              <m:r>
+                <w:rPr>
+                  <w:rFonts w:ascii="Cambria Math" w:hAnsi="Cambria Math"/>
+                </w:rPr>
+                <m:t>n</m:t>
+              </m:r>
+            </m:sup>
+            <m:e>
+              <m:sSub>
+                <m:sSubPr>
+                  <m:ctrlPr>
+                    <w:rPr>
+                      <w:rFonts w:ascii="Cambria Math" w:hAnsi="Cambria Math"/>
+                      <w:i/>
+                    </w:rPr>
+                  </m:ctrlPr>
+                </m:sSubPr>
+                <m:e>
+                  <m:r>
+                    <w:rPr>
+                      <w:rFonts w:ascii="Cambria Math" w:hAnsi="Cambria Math"/>
+                    </w:rPr>
+                    <m:t>y</m:t>
+                  </m:r>
+                </m:e>
+                <m:sub>
+                  <m:r>
+                    <w:rPr>
+                      <w:rFonts w:ascii="Cambria Math" w:hAnsi="Cambria Math"/>
+                    </w:rPr>
+                    <m:t>i</m:t>
+                  </m:r>
+                </m:sub>
+              </m:sSub>
+            </m:e>
+          </m:nary>
+          <m:nary>
+            <m:naryPr>
+              <m:chr m:val="∏"/>
+              <m:limLoc m:val="undOvr"/>
+              <m:ctrlPr>
+                <w:rPr>
+                  <w:rFonts w:ascii="Cambria Math" w:hAnsi="Cambria Math"/>
+                  <w:i/>
+                </w:rPr>
+              </m:ctrlPr>
+            </m:naryPr>
+            <m:sub>
+              <m:r>
+                <w:rPr>
+                  <w:rFonts w:ascii="Cambria Math" w:hAnsi="Cambria Math"/>
+                </w:rPr>
+                <m:t xml:space="preserve">j=0,j !=i </m:t>
+              </m:r>
+            </m:sub>
+            <m:sup>
+              <m:r>
+                <w:rPr>
+                  <w:rFonts w:ascii="Cambria Math" w:hAnsi="Cambria Math"/>
+                </w:rPr>
+                <m:t>n</m:t>
+              </m:r>
+            </m:sup>
+            <m:e>
+              <m:f>
+                <m:fPr>
+                  <m:ctrlPr>
+                    <w:rPr>
+                      <w:rFonts w:ascii="Cambria Math" w:hAnsi="Cambria Math"/>
+                      <w:i/>
+                    </w:rPr>
+                  </m:ctrlPr>
+                </m:fPr>
+                <m:num>
+                  <m:r>
+                    <w:rPr>
+                      <w:rFonts w:ascii="Cambria Math" w:hAnsi="Cambria Math"/>
+                    </w:rPr>
+                    <m:t>x-</m:t>
+                  </m:r>
+                  <m:sSub>
+                    <m:sSubPr>
+                      <m:ctrlPr>
+                        <w:rPr>
+                          <w:rFonts w:ascii="Cambria Math" w:hAnsi="Cambria Math"/>
+                          <w:i/>
+                        </w:rPr>
+                      </m:ctrlPr>
+                    </m:sSubPr>
+                    <m:e>
+                      <m:r>
+                        <w:rPr>
+                          <w:rFonts w:ascii="Cambria Math" w:hAnsi="Cambria Math"/>
+                        </w:rPr>
+                        <m:t>x</m:t>
+                      </m:r>
+                    </m:e>
+                    <m:sub>
+                      <m:r>
+                        <w:rPr>
+                          <w:rFonts w:ascii="Cambria Math" w:hAnsi="Cambria Math"/>
+                        </w:rPr>
+                        <m:t>j</m:t>
+                      </m:r>
+                    </m:sub>
+                  </m:sSub>
+                </m:num>
+                <m:den>
+                  <m:sSub>
+                    <m:sSubPr>
+                      <m:ctrlPr>
+                        <w:rPr>
+                          <w:rFonts w:ascii="Cambria Math" w:hAnsi="Cambria Math"/>
+                          <w:i/>
+                        </w:rPr>
+                      </m:ctrlPr>
+                    </m:sSubPr>
+                    <m:e>
+                      <m:r>
+                        <w:rPr>
+                          <w:rFonts w:ascii="Cambria Math" w:hAnsi="Cambria Math"/>
+                        </w:rPr>
+                        <m:t>x</m:t>
+                      </m:r>
+                    </m:e>
+                    <m:sub>
+                      <m:r>
+                        <w:rPr>
+                          <w:rFonts w:ascii="Cambria Math" w:hAnsi="Cambria Math"/>
+                        </w:rPr>
+                        <m:t>i</m:t>
+                      </m:r>
+                    </m:sub>
+                  </m:sSub>
+                  <m:r>
+                    <w:rPr>
+                      <w:rFonts w:ascii="Cambria Math" w:hAnsi="Cambria Math"/>
+                    </w:rPr>
+                    <m:t>-</m:t>
+                  </m:r>
+                  <m:sSub>
+                    <m:sSubPr>
+                      <m:ctrlPr>
+                        <w:rPr>
+                          <w:rFonts w:ascii="Cambria Math" w:hAnsi="Cambria Math"/>
+                          <w:i/>
+                        </w:rPr>
+                      </m:ctrlPr>
+                    </m:sSubPr>
+                    <m:e>
+                      <m:r>
+                        <w:rPr>
+                          <w:rFonts w:ascii="Cambria Math" w:hAnsi="Cambria Math"/>
+                        </w:rPr>
+                        <m:t>x</m:t>
+                      </m:r>
+                    </m:e>
+                    <m:sub>
+                      <m:r>
+                        <w:rPr>
+                          <w:rFonts w:ascii="Cambria Math" w:hAnsi="Cambria Math"/>
+                        </w:rPr>
+                        <m:t>j</m:t>
+                      </m:r>
+                    </m:sub>
+                  </m:sSub>
+                </m:den>
+              </m:f>
+            </m:e>
+          </m:nary>
+        </m:oMath>
+      </m:oMathPara>
+    </w:p>
+    <w:p>
+      <w:pPr>
+        <w:pStyle w:val="Nagwek2"/>
+        <w:rPr>
+          <w:rFonts w:eastAsiaTheme="minorEastAsia"/>
+        </w:rPr>
+      </w:pPr>
+      <w:r>
+        <w:rPr>
+          <w:rFonts w:eastAsiaTheme="minorEastAsia"/>
+        </w:rPr>
+        <w:t>Postać Newtona</w:t>
+      </w:r>
+    </w:p>
+    <w:p>
+      <m:oMathPara>
+        <m:oMath>
+          <m:r>
+            <w:rPr>
+              <w:rFonts w:ascii="Cambria Math" w:hAnsi="Cambria Math"/>
+            </w:rPr>
+            <m:t>p</m:t>
+          </m:r>
+          <m:d>
+            <m:dPr>
+              <m:ctrlPr>
+                <w:rPr>
+                  <w:rFonts w:ascii="Cambria Math" w:hAnsi="Cambria Math"/>
+                  <w:i/>
+                </w:rPr>
+              </m:ctrlPr>
+            </m:dPr>
+            <m:e>
+              <m:r>
+                <w:rPr>
+                  <w:rFonts w:ascii="Cambria Math" w:hAnsi="Cambria Math"/>
+                </w:rPr>
+                <m:t>x</m:t>
+              </m:r>
+            </m:e>
+          </m:d>
+          <m:r>
+            <w:rPr>
+              <w:rFonts w:ascii="Cambria Math" w:hAnsi="Cambria Math"/>
+            </w:rPr>
+            <m:t>=</m:t>
+          </m:r>
+          <m:sSub>
+            <m:sSubPr>
+              <m:ctrlPr>
+                <w:rPr>
+                  <w:rFonts w:ascii="Cambria Math" w:hAnsi="Cambria Math"/>
+                  <w:i/>
+                </w:rPr>
+              </m:ctrlPr>
+            </m:sSubPr>
+            <m:e>
+              <m:r>
+                <w:rPr>
+                  <w:rFonts w:ascii="Cambria Math" w:hAnsi="Cambria Math"/>
+                </w:rPr>
+                <m:t>y</m:t>
+              </m:r>
+            </m:e>
+            <m:sub>
+              <m:r>
+                <w:rPr>
+                  <w:rFonts w:ascii="Cambria Math" w:hAnsi="Cambria Math"/>
+                </w:rPr>
+                <m:t>0</m:t>
+              </m:r>
+            </m:sub>
+          </m:sSub>
+          <m:r>
+            <w:rPr>
+              <w:rFonts w:ascii="Cambria Math" w:hAnsi="Cambria Math"/>
+            </w:rPr>
+            <m:t>+q∆</m:t>
+          </m:r>
+          <m:sSub>
+            <m:sSubPr>
+              <m:ctrlPr>
+                <w:rPr>
+                  <w:rFonts w:ascii="Cambria Math" w:hAnsi="Cambria Math"/>
+                  <w:i/>
+                </w:rPr>
+              </m:ctrlPr>
+            </m:sSubPr>
+            <m:e>
+              <m:r>
+                <w:rPr>
+                  <w:rFonts w:ascii="Cambria Math" w:hAnsi="Cambria Math"/>
+                </w:rPr>
+                <m:t>y</m:t>
+              </m:r>
+            </m:e>
+            <m:sub>
+              <m:r>
+                <w:rPr>
+                  <w:rFonts w:ascii="Cambria Math" w:hAnsi="Cambria Math"/>
+                </w:rPr>
+                <m:t>0</m:t>
+              </m:r>
+            </m:sub>
+          </m:sSub>
+          <m:r>
+            <w:rPr>
+              <w:rFonts w:ascii="Cambria Math" w:hAnsi="Cambria Math"/>
+            </w:rPr>
+            <m:t>+</m:t>
+          </m:r>
+          <m:f>
+            <m:fPr>
+              <m:ctrlPr>
+                <w:rPr>
+                  <w:rFonts w:ascii="Cambria Math" w:hAnsi="Cambria Math"/>
+                  <w:i/>
+                </w:rPr>
+              </m:ctrlPr>
+            </m:fPr>
+            <m:num>
+              <m:r>
+                <w:rPr>
+                  <w:rFonts w:ascii="Cambria Math" w:hAnsi="Cambria Math"/>
+                </w:rPr>
+                <m:t>q</m:t>
+              </m:r>
+              <m:d>
+                <m:dPr>
+                  <m:ctrlPr>
+                    <w:rPr>
+                      <w:rFonts w:ascii="Cambria Math" w:hAnsi="Cambria Math"/>
+                      <w:i/>
+                    </w:rPr>
+                  </m:ctrlPr>
+                </m:dPr>
+                <m:e>
+                  <m:r>
+                    <w:rPr>
+                      <w:rFonts w:ascii="Cambria Math" w:hAnsi="Cambria Math"/>
+                    </w:rPr>
+                    <m:t>q-1</m:t>
+                  </m:r>
+                </m:e>
+              </m:d>
+            </m:num>
+            <m:den>
+              <m:r>
+                <w:rPr>
+                  <w:rFonts w:ascii="Cambria Math" w:hAnsi="Cambria Math"/>
+                </w:rPr>
+                <m:t>2!</m:t>
+              </m:r>
+            </m:den>
+          </m:f>
+          <m:sSup>
+            <m:sSupPr>
+              <m:ctrlPr>
+                <w:rPr>
+                  <w:rFonts w:ascii="Cambria Math" w:eastAsiaTheme="minorEastAsia" w:hAnsi="Cambria Math"/>
+                  <w:i/>
+                </w:rPr>
+              </m:ctrlPr>
+            </m:sSupPr>
+            <m:e>
+              <m:r>
+                <w:rPr>
+                  <w:rFonts w:ascii="Cambria Math" w:eastAsiaTheme="minorEastAsia" w:hAnsi="Cambria Math"/>
+                </w:rPr>
+                <m:t>∆</m:t>
+              </m:r>
+            </m:e>
+            <m:sup>
+              <m:r>
+                <w:rPr>
+                  <w:rFonts w:ascii="Cambria Math" w:eastAsiaTheme="minorEastAsia" w:hAnsi="Cambria Math"/>
+                </w:rPr>
+                <m:t>2</m:t>
+              </m:r>
+            </m:sup>
+          </m:sSup>
+          <m:sSub>
+            <m:sSubPr>
+              <m:ctrlPr>
+                <w:rPr>
+                  <w:rFonts w:ascii="Cambria Math" w:eastAsiaTheme="minorEastAsia" w:hAnsi="Cambria Math"/>
+                  <w:i/>
+                </w:rPr>
+              </m:ctrlPr>
+            </m:sSubPr>
+            <m:e>
+              <m:r>
+                <w:rPr>
+                  <w:rFonts w:ascii="Cambria Math" w:eastAsiaTheme="minorEastAsia" w:hAnsi="Cambria Math"/>
+                </w:rPr>
+                <m:t>y</m:t>
+              </m:r>
+            </m:e>
+            <m:sub>
+              <m:r>
+                <w:rPr>
+                  <w:rFonts w:ascii="Cambria Math" w:eastAsiaTheme="minorEastAsia" w:hAnsi="Cambria Math"/>
+                </w:rPr>
+                <m:t>0</m:t>
+              </m:r>
+            </m:sub>
+          </m:sSub>
+          <m:r>
+            <w:rPr>
+              <w:rFonts w:ascii="Cambria Math" w:eastAsiaTheme="minorEastAsia" w:hAnsi="Cambria Math"/>
+            </w:rPr>
+            <m:t>+…+</m:t>
+          </m:r>
+          <m:f>
+            <m:fPr>
+              <m:ctrlPr>
+                <w:rPr>
+                  <w:rFonts w:ascii="Cambria Math" w:eastAsiaTheme="minorEastAsia" w:hAnsi="Cambria Math"/>
+                  <w:i/>
+                </w:rPr>
+              </m:ctrlPr>
+            </m:fPr>
+            <m:num>
+              <m:r>
+                <w:rPr>
+                  <w:rFonts w:ascii="Cambria Math" w:eastAsiaTheme="minorEastAsia" w:hAnsi="Cambria Math"/>
+                </w:rPr>
+                <m:t>q</m:t>
+              </m:r>
+              <m:d>
+                <m:dPr>
+                  <m:ctrlPr>
+                    <w:rPr>
+                      <w:rFonts w:ascii="Cambria Math" w:eastAsiaTheme="minorEastAsia" w:hAnsi="Cambria Math"/>
+                      <w:i/>
+                    </w:rPr>
+                  </m:ctrlPr>
+                </m:dPr>
+                <m:e>
+                  <m:r>
+                    <w:rPr>
+                      <w:rFonts w:ascii="Cambria Math" w:eastAsiaTheme="minorEastAsia" w:hAnsi="Cambria Math"/>
+                    </w:rPr>
+                    <m:t>q-1</m:t>
+                  </m:r>
+                </m:e>
+              </m:d>
+              <m:r>
+                <w:rPr>
+                  <w:rFonts w:ascii="Cambria Math" w:eastAsiaTheme="minorEastAsia" w:hAnsi="Cambria Math"/>
+                </w:rPr>
+                <m:t>…</m:t>
+              </m:r>
+              <m:d>
+                <m:dPr>
+                  <m:ctrlPr>
+                    <w:rPr>
+                      <w:rFonts w:ascii="Cambria Math" w:eastAsiaTheme="minorEastAsia" w:hAnsi="Cambria Math"/>
+                      <w:i/>
+                    </w:rPr>
+                  </m:ctrlPr>
+                </m:dPr>
+                <m:e>
+                  <m:r>
+                    <w:rPr>
+                      <w:rFonts w:ascii="Cambria Math" w:eastAsiaTheme="minorEastAsia" w:hAnsi="Cambria Math"/>
+                    </w:rPr>
+                    <m:t>q-n+1</m:t>
+                  </m:r>
+                </m:e>
+              </m:d>
+            </m:num>
+            <m:den>
+              <m:r>
+                <w:rPr>
+                  <w:rFonts w:ascii="Cambria Math" w:eastAsiaTheme="minorEastAsia" w:hAnsi="Cambria Math"/>
+                </w:rPr>
+                <m:t>n!</m:t>
+              </m:r>
+            </m:den>
+          </m:f>
+          <m:sSup>
+            <m:sSupPr>
+              <m:ctrlPr>
+                <w:rPr>
+                  <w:rFonts w:ascii="Cambria Math" w:eastAsiaTheme="minorEastAsia" w:hAnsi="Cambria Math"/>
+                  <w:i/>
+                </w:rPr>
+              </m:ctrlPr>
+            </m:sSupPr>
+            <m:e>
+              <m:r>
+                <w:rPr>
+                  <w:rFonts w:ascii="Cambria Math" w:eastAsiaTheme="minorEastAsia" w:hAnsi="Cambria Math"/>
+                </w:rPr>
+                <m:t>∆</m:t>
+              </m:r>
+            </m:e>
+            <m:sup>
+              <m:r>
+                <w:rPr>
+                  <w:rFonts w:ascii="Cambria Math" w:eastAsiaTheme="minorEastAsia" w:hAnsi="Cambria Math"/>
+                </w:rPr>
+                <m:t>n</m:t>
+              </m:r>
+            </m:sup>
+          </m:sSup>
+          <m:sSub>
+            <m:sSubPr>
+              <m:ctrlPr>
+                <w:rPr>
+                  <w:rFonts w:ascii="Cambria Math" w:eastAsiaTheme="minorEastAsia" w:hAnsi="Cambria Math"/>
+                  <w:i/>
+                </w:rPr>
+              </m:ctrlPr>
+            </m:sSubPr>
+            <m:e>
+              <m:r>
+                <w:rPr>
+                  <w:rFonts w:ascii="Cambria Math" w:eastAsiaTheme="minorEastAsia" w:hAnsi="Cambria Math"/>
+                </w:rPr>
+                <m:t>y</m:t>
+              </m:r>
+            </m:e>
+            <m:sub>
+              <m:r>
+                <w:rPr>
+                  <w:rFonts w:ascii="Cambria Math" w:eastAsiaTheme="minorEastAsia" w:hAnsi="Cambria Math"/>
+                </w:rPr>
+                <m:t>0</m:t>
+              </m:r>
+            </m:sub>
+          </m:sSub>
+        </m:oMath>
+      </m:oMathPara>
+    </w:p>
+    <w:p>
       <w:pPr>
         <w:pStyle w:val="Nagwek1"/>
         <w:rPr>
@@ -326,6 +963,8 @@
         </w:rPr>
       </w:pPr>
     </w:p>
+    <w:p/>
+    <w:p/>
     <w:p>
       <w:pPr>
         <w:pStyle w:val="Nagwek1"/>
@@ -333,53 +972,11 @@
           <w:rFonts w:eastAsiaTheme="minorEastAsia"/>
         </w:rPr>
       </w:pPr>
-    </w:p>
-    <w:p>
-      <w:pPr>
-        <w:pStyle w:val="Nagwek1"/>
+      <w:r>
         <w:rPr>
           <w:rFonts w:eastAsiaTheme="minorEastAsia"/>
         </w:rPr>
-      </w:pPr>
-    </w:p>
-    <w:p>
-      <w:pPr>
-        <w:pStyle w:val="Nagwek1"/>
-        <w:rPr>
-          <w:rFonts w:eastAsiaTheme="minorEastAsia"/>
-        </w:rPr>
-      </w:pPr>
-    </w:p>
-    <w:p>
-      <w:pPr>
-        <w:pStyle w:val="Nagwek1"/>
-        <w:rPr>
-          <w:rFonts w:eastAsiaTheme="minorEastAsia"/>
-        </w:rPr>
-      </w:pPr>
-    </w:p>
-    <w:p/>
-    <w:p/>
-    <w:p/>
-    <w:p>
-      <w:pPr>
-        <w:pStyle w:val="Nagwek1"/>
-        <w:rPr>
-          <w:rFonts w:eastAsiaTheme="minorEastAsia"/>
-        </w:rPr>
-      </w:pPr>
-    </w:p>
-    <w:p>
-      <w:pPr>
-        <w:pStyle w:val="Nagwek1"/>
-        <w:rPr>
-          <w:rFonts w:eastAsiaTheme="minorEastAsia"/>
-        </w:rPr>
-      </w:pPr>
-      <w:r>
-        <w:rPr>
-          <w:rFonts w:eastAsiaTheme="minorEastAsia"/>
-        </w:rPr>
+        <w:lastRenderedPageBreak/>
         <w:t>2. Porównanie wyników</w:t>
       </w:r>
     </w:p>
@@ -1495,6 +2092,395 @@
       </w:tr>
     </w:tbl>
     <w:p/>
+    <w:p>
+      <w:pPr>
+        <w:pStyle w:val="Nagwek2"/>
+      </w:pPr>
+      <w:r>
+        <w:t>Porównanie średniego błędu</w:t>
+      </w:r>
+    </w:p>
+    <w:tbl>
+      <w:tblPr>
+        <w:tblStyle w:val="Tabela-Siatka"/>
+        <w:tblW w:w="0" w:type="auto"/>
+        <w:tblLook w:val="04A0" w:firstRow="1" w:lastRow="0" w:firstColumn="1" w:lastColumn="0" w:noHBand="0" w:noVBand="1"/>
+      </w:tblPr>
+      <w:tblGrid>
+        <w:gridCol w:w="4536"/>
+        <w:gridCol w:w="4526"/>
+      </w:tblGrid>
+      <w:tr>
+        <w:tc>
+          <w:tcPr>
+            <w:tcW w:w="4536" w:type="dxa"/>
+          </w:tcPr>
+          <w:p>
+            <w:r>
+              <w:rPr>
+                <w:b/>
+                <w:bCs/>
+              </w:rPr>
+              <w:t>Równoległe rozłożenie węzłów</w:t>
+            </w:r>
+          </w:p>
+        </w:tc>
+        <w:tc>
+          <w:tcPr>
+            <w:tcW w:w="4526" w:type="dxa"/>
+          </w:tcPr>
+          <w:p>
+            <w:r>
+              <w:rPr>
+                <w:b/>
+                <w:bCs/>
+              </w:rPr>
+              <w:t>Rozłożenie węzłów metodą Czebyszewa</w:t>
+            </w:r>
+          </w:p>
+        </w:tc>
+      </w:tr>
+      <w:tr>
+        <w:tc>
+          <w:tcPr>
+            <w:tcW w:w="4536" w:type="dxa"/>
+          </w:tcPr>
+          <w:p>
+            <w:r>
+              <w:rPr>
+                <w:noProof/>
+              </w:rPr>
+              <w:drawing>
+                <wp:inline distT="0" distB="0" distL="0" distR="0" wp14:anchorId="04C04BBF" wp14:editId="066E970C">
+                  <wp:extent cx="2743200" cy="1812707"/>
+                  <wp:effectExtent l="0" t="0" r="0" b="0"/>
+                  <wp:docPr id="12" name="Obraz 12"/>
+                  <wp:cNvGraphicFramePr>
+                    <a:graphicFrameLocks xmlns:a="http://schemas.openxmlformats.org/drawingml/2006/main" noChangeAspect="1"/>
+                  </wp:cNvGraphicFramePr>
+                  <a:graphic xmlns:a="http://schemas.openxmlformats.org/drawingml/2006/main">
+                    <a:graphicData uri="http://schemas.openxmlformats.org/drawingml/2006/picture">
+                      <pic:pic xmlns:pic="http://schemas.openxmlformats.org/drawingml/2006/picture">
+                        <pic:nvPicPr>
+                          <pic:cNvPr id="0" name="Picture 1"/>
+                          <pic:cNvPicPr>
+                            <a:picLocks noChangeAspect="1" noChangeArrowheads="1"/>
+                          </pic:cNvPicPr>
+                        </pic:nvPicPr>
+                        <pic:blipFill>
+                          <a:blip r:embed="rId20">
+                            <a:extLst>
+                              <a:ext uri="{28A0092B-C50C-407E-A947-70E740481C1C}">
+                                <a14:useLocalDpi xmlns:a14="http://schemas.microsoft.com/office/drawing/2010/main" val="0"/>
+                              </a:ext>
+                            </a:extLst>
+                          </a:blip>
+                          <a:srcRect/>
+                          <a:stretch>
+                            <a:fillRect/>
+                          </a:stretch>
+                        </pic:blipFill>
+                        <pic:spPr bwMode="auto">
+                          <a:xfrm>
+                            <a:off x="0" y="0"/>
+                            <a:ext cx="2812107" cy="1858240"/>
+                          </a:xfrm>
+                          <a:prstGeom prst="rect">
+                            <a:avLst/>
+                          </a:prstGeom>
+                          <a:noFill/>
+                          <a:ln>
+                            <a:noFill/>
+                          </a:ln>
+                        </pic:spPr>
+                      </pic:pic>
+                    </a:graphicData>
+                  </a:graphic>
+                </wp:inline>
+              </w:drawing>
+            </w:r>
+          </w:p>
+        </w:tc>
+        <w:tc>
+          <w:tcPr>
+            <w:tcW w:w="4526" w:type="dxa"/>
+          </w:tcPr>
+          <w:p>
+            <w:r>
+              <w:rPr>
+                <w:noProof/>
+              </w:rPr>
+              <w:drawing>
+                <wp:inline distT="0" distB="0" distL="0" distR="0" wp14:anchorId="7B4383A6" wp14:editId="4999E6F2">
+                  <wp:extent cx="2659380" cy="1821433"/>
+                  <wp:effectExtent l="0" t="0" r="7620" b="7620"/>
+                  <wp:docPr id="17" name="Obraz 17"/>
+                  <wp:cNvGraphicFramePr>
+                    <a:graphicFrameLocks xmlns:a="http://schemas.openxmlformats.org/drawingml/2006/main" noChangeAspect="1"/>
+                  </wp:cNvGraphicFramePr>
+                  <a:graphic xmlns:a="http://schemas.openxmlformats.org/drawingml/2006/main">
+                    <a:graphicData uri="http://schemas.openxmlformats.org/drawingml/2006/picture">
+                      <pic:pic xmlns:pic="http://schemas.openxmlformats.org/drawingml/2006/picture">
+                        <pic:nvPicPr>
+                          <pic:cNvPr id="0" name="Picture 3"/>
+                          <pic:cNvPicPr>
+                            <a:picLocks noChangeAspect="1" noChangeArrowheads="1"/>
+                          </pic:cNvPicPr>
+                        </pic:nvPicPr>
+                        <pic:blipFill>
+                          <a:blip r:embed="rId21">
+                            <a:extLst>
+                              <a:ext uri="{28A0092B-C50C-407E-A947-70E740481C1C}">
+                                <a14:useLocalDpi xmlns:a14="http://schemas.microsoft.com/office/drawing/2010/main" val="0"/>
+                              </a:ext>
+                            </a:extLst>
+                          </a:blip>
+                          <a:srcRect/>
+                          <a:stretch>
+                            <a:fillRect/>
+                          </a:stretch>
+                        </pic:blipFill>
+                        <pic:spPr bwMode="auto">
+                          <a:xfrm>
+                            <a:off x="0" y="0"/>
+                            <a:ext cx="2709338" cy="1855650"/>
+                          </a:xfrm>
+                          <a:prstGeom prst="rect">
+                            <a:avLst/>
+                          </a:prstGeom>
+                          <a:noFill/>
+                          <a:ln>
+                            <a:noFill/>
+                          </a:ln>
+                        </pic:spPr>
+                      </pic:pic>
+                    </a:graphicData>
+                  </a:graphic>
+                </wp:inline>
+              </w:drawing>
+            </w:r>
+          </w:p>
+        </w:tc>
+      </w:tr>
+    </w:tbl>
+    <w:p>
+      <w:pPr>
+        <w:pStyle w:val="Nagwek2"/>
+      </w:pPr>
+      <w:r>
+        <w:t xml:space="preserve">Porównanie </w:t>
+      </w:r>
+      <w:r>
+        <w:t>maksymalnego</w:t>
+      </w:r>
+      <w:r>
+        <w:t xml:space="preserve"> błędu</w:t>
+      </w:r>
+    </w:p>
+    <w:tbl>
+      <w:tblPr>
+        <w:tblStyle w:val="Tabela-Siatka"/>
+        <w:tblW w:w="0" w:type="auto"/>
+        <w:tblLook w:val="04A0" w:firstRow="1" w:lastRow="0" w:firstColumn="1" w:lastColumn="0" w:noHBand="0" w:noVBand="1"/>
+      </w:tblPr>
+      <w:tblGrid>
+        <w:gridCol w:w="4572"/>
+        <w:gridCol w:w="4490"/>
+      </w:tblGrid>
+      <w:tr>
+        <w:tc>
+          <w:tcPr>
+            <w:tcW w:w="4531" w:type="dxa"/>
+          </w:tcPr>
+          <w:p>
+            <w:r>
+              <w:rPr>
+                <w:b/>
+                <w:bCs/>
+              </w:rPr>
+              <w:t>Równoległe rozłożenie węzłów</w:t>
+            </w:r>
+          </w:p>
+        </w:tc>
+        <w:tc>
+          <w:tcPr>
+            <w:tcW w:w="4531" w:type="dxa"/>
+          </w:tcPr>
+          <w:p>
+            <w:r>
+              <w:rPr>
+                <w:b/>
+                <w:bCs/>
+              </w:rPr>
+              <w:t>Rozłożenie węzłów metodą Czebyszewa</w:t>
+            </w:r>
+          </w:p>
+        </w:tc>
+      </w:tr>
+      <w:tr>
+        <w:tc>
+          <w:tcPr>
+            <w:tcW w:w="4531" w:type="dxa"/>
+          </w:tcPr>
+          <w:p>
+            <w:r>
+              <w:rPr>
+                <w:noProof/>
+              </w:rPr>
+              <w:drawing>
+                <wp:inline distT="0" distB="0" distL="0" distR="0" wp14:anchorId="3394C48B" wp14:editId="489E43DF">
+                  <wp:extent cx="2766060" cy="1770921"/>
+                  <wp:effectExtent l="0" t="0" r="0" b="1270"/>
+                  <wp:docPr id="38" name="Obraz 38"/>
+                  <wp:cNvGraphicFramePr>
+                    <a:graphicFrameLocks xmlns:a="http://schemas.openxmlformats.org/drawingml/2006/main" noChangeAspect="1"/>
+                  </wp:cNvGraphicFramePr>
+                  <a:graphic xmlns:a="http://schemas.openxmlformats.org/drawingml/2006/main">
+                    <a:graphicData uri="http://schemas.openxmlformats.org/drawingml/2006/picture">
+                      <pic:pic xmlns:pic="http://schemas.openxmlformats.org/drawingml/2006/picture">
+                        <pic:nvPicPr>
+                          <pic:cNvPr id="0" name="Picture 9"/>
+                          <pic:cNvPicPr>
+                            <a:picLocks noChangeAspect="1" noChangeArrowheads="1"/>
+                          </pic:cNvPicPr>
+                        </pic:nvPicPr>
+                        <pic:blipFill>
+                          <a:blip r:embed="rId22">
+                            <a:extLst>
+                              <a:ext uri="{28A0092B-C50C-407E-A947-70E740481C1C}">
+                                <a14:useLocalDpi xmlns:a14="http://schemas.microsoft.com/office/drawing/2010/main" val="0"/>
+                              </a:ext>
+                            </a:extLst>
+                          </a:blip>
+                          <a:srcRect/>
+                          <a:stretch>
+                            <a:fillRect/>
+                          </a:stretch>
+                        </pic:blipFill>
+                        <pic:spPr bwMode="auto">
+                          <a:xfrm>
+                            <a:off x="0" y="0"/>
+                            <a:ext cx="2824779" cy="1808514"/>
+                          </a:xfrm>
+                          <a:prstGeom prst="rect">
+                            <a:avLst/>
+                          </a:prstGeom>
+                          <a:noFill/>
+                          <a:ln>
+                            <a:noFill/>
+                          </a:ln>
+                        </pic:spPr>
+                      </pic:pic>
+                    </a:graphicData>
+                  </a:graphic>
+                </wp:inline>
+              </w:drawing>
+            </w:r>
+          </w:p>
+        </w:tc>
+        <w:tc>
+          <w:tcPr>
+            <w:tcW w:w="4531" w:type="dxa"/>
+          </w:tcPr>
+          <w:p>
+            <w:r>
+              <w:rPr>
+                <w:noProof/>
+              </w:rPr>
+              <w:drawing>
+                <wp:inline distT="0" distB="0" distL="0" distR="0" wp14:anchorId="581BE2FF" wp14:editId="73E623DD">
+                  <wp:extent cx="2580468" cy="1691640"/>
+                  <wp:effectExtent l="0" t="0" r="0" b="3810"/>
+                  <wp:docPr id="39" name="Obraz 39"/>
+                  <wp:cNvGraphicFramePr>
+                    <a:graphicFrameLocks xmlns:a="http://schemas.openxmlformats.org/drawingml/2006/main" noChangeAspect="1"/>
+                  </wp:cNvGraphicFramePr>
+                  <a:graphic xmlns:a="http://schemas.openxmlformats.org/drawingml/2006/main">
+                    <a:graphicData uri="http://schemas.openxmlformats.org/drawingml/2006/picture">
+                      <pic:pic xmlns:pic="http://schemas.openxmlformats.org/drawingml/2006/picture">
+                        <pic:nvPicPr>
+                          <pic:cNvPr id="0" name="Picture 11"/>
+                          <pic:cNvPicPr>
+                            <a:picLocks noChangeAspect="1" noChangeArrowheads="1"/>
+                          </pic:cNvPicPr>
+                        </pic:nvPicPr>
+                        <pic:blipFill>
+                          <a:blip r:embed="rId23">
+                            <a:extLst>
+                              <a:ext uri="{28A0092B-C50C-407E-A947-70E740481C1C}">
+                                <a14:useLocalDpi xmlns:a14="http://schemas.microsoft.com/office/drawing/2010/main" val="0"/>
+                              </a:ext>
+                            </a:extLst>
+                          </a:blip>
+                          <a:srcRect/>
+                          <a:stretch>
+                            <a:fillRect/>
+                          </a:stretch>
+                        </pic:blipFill>
+                        <pic:spPr bwMode="auto">
+                          <a:xfrm>
+                            <a:off x="0" y="0"/>
+                            <a:ext cx="2647084" cy="1735310"/>
+                          </a:xfrm>
+                          <a:prstGeom prst="rect">
+                            <a:avLst/>
+                          </a:prstGeom>
+                          <a:noFill/>
+                          <a:ln>
+                            <a:noFill/>
+                          </a:ln>
+                        </pic:spPr>
+                      </pic:pic>
+                    </a:graphicData>
+                  </a:graphic>
+                </wp:inline>
+              </w:drawing>
+            </w:r>
+          </w:p>
+        </w:tc>
+      </w:tr>
+    </w:tbl>
+    <w:p/>
+    <w:p>
+      <w:pPr>
+        <w:pStyle w:val="Nagwek1"/>
+      </w:pPr>
+      <w:r>
+        <w:lastRenderedPageBreak/>
+        <w:t>3. Wnioski</w:t>
+      </w:r>
+    </w:p>
+    <w:p>
+      <w:pPr>
+        <w:pStyle w:val="Nagwek2"/>
+      </w:pPr>
+      <w:r>
+        <w:t xml:space="preserve">3.1 Efekt </w:t>
+      </w:r>
+      <w:proofErr w:type="spellStart"/>
+      <w:r>
+        <w:t>Runge’go</w:t>
+      </w:r>
+      <w:proofErr w:type="spellEnd"/>
+    </w:p>
+    <w:p>
+      <w:r>
+        <w:t>Ten efekt możemy zauważyć już przy wielomianie stopnia 11(liczba węzłów=12) ale tylko gdy będziemy równomiernie wybierać węzły. Dla wielomianu o 20 węzłach powstanie maksymalny błąd bliski 10 000. Rozłożenie węzłów metodą Czebyszewa radzi sobie całkiem dobrze w minimalizowaniu tego efektu</w:t>
+      </w:r>
+    </w:p>
+    <w:p>
+      <w:pPr>
+        <w:pStyle w:val="Nagwek2"/>
+      </w:pPr>
+      <w:r>
+        <w:t>3.2 Wielomian z dobrym przybliżeniem</w:t>
+      </w:r>
+    </w:p>
+    <w:p>
+      <w:r>
+        <w:t>Jeśli chcemy żeby wielomian przybliżał bardzo dokładnie (z maksymalnym błędem rzędu 0.5) to musimy wybrać wielomian stopnia co najmniej 39. Oczywiście bierzemy pod uwagę tylko wielomiany z węzłami Czebyszewa, gdybyśmy wybierali węzły równomiernie to zwiększając stopień wielomianu zwiększalibyśmy maksymalny błąd wykładniczo.</w:t>
+      </w:r>
+    </w:p>
     <w:sectPr>
       <w:pgSz w:w="11906" w:h="16838"/>
       <w:pgMar w:top="1417" w:right="1417" w:bottom="1417" w:left="1417" w:header="708" w:footer="708" w:gutter="0"/>
@@ -1507,7 +2493,7 @@
 
 <file path=word/numbering.xml><?xml version="1.0" encoding="utf-8"?>
 <w:numbering xmlns:wpc="http://schemas.microsoft.com/office/word/2010/wordprocessingCanvas" xmlns:cx="http://schemas.microsoft.com/office/drawing/2014/chartex" xmlns:cx1="http://schemas.microsoft.com/office/drawing/2015/9/8/chartex" xmlns:cx2="http://schemas.microsoft.com/office/drawing/2015/10/21/chartex" xmlns:cx3="http://schemas.microsoft.com/office/drawing/2016/5/9/chartex" xmlns:cx4="http://schemas.microsoft.com/office/drawing/2016/5/10/chartex" xmlns:cx5="http://schemas.microsoft.com/office/drawing/2016/5/11/chartex" xmlns:cx6="http://schemas.microsoft.com/office/drawing/2016/5/12/chartex" xmlns:cx7="http://schemas.microsoft.com/office/drawing/2016/5/13/chartex" xmlns:cx8="http://schemas.microsoft.com/office/drawing/2016/5/14/chartex" xmlns:mc="http://schemas.openxmlformats.org/markup-compatibility/2006" xmlns:aink="http://schemas.microsoft.com/office/drawing/2016/ink" xmlns:am3d="http://schemas.microsoft.com/office/drawing/2017/model3d" xmlns:o="urn:schemas-microsoft-com:office:office" xmlns:r="http://schemas.openxmlformats.org/officeDocument/2006/relationships" xmlns:m="http://schemas.openxmlformats.org/officeDocument/2006/math" xmlns:v="urn:schemas-microsoft-com:vml" xmlns:wp14="http://schemas.microsoft.com/office/word/2010/wordprocessingDrawing" xmlns:wp="http://schemas.openxmlformats.org/drawingml/2006/wordprocessingDrawing" xmlns:w10="urn:schemas-microsoft-com:office:word" xmlns:w="http://schemas.openxmlformats.org/wordprocessingml/2006/main" xmlns:w14="http://schemas.microsoft.com/office/word/2010/wordml" xmlns:w15="http://schemas.microsoft.com/office/word/2012/wordml" xmlns:w16cex="http://schemas.microsoft.com/office/word/2018/wordml/cex" xmlns:w16cid="http://schemas.microsoft.com/office/word/2016/wordml/cid" xmlns:w16="http://schemas.microsoft.com/office/word/2018/wordml" xmlns:w16se="http://schemas.microsoft.com/office/word/2015/wordml/symex" xmlns:wpg="http://schemas.microsoft.com/office/word/2010/wordprocessingGroup" xmlns:wpi="http://schemas.microsoft.com/office/word/2010/wordprocessingInk" xmlns:wne="http://schemas.microsoft.com/office/word/2006/wordml" xmlns:wps="http://schemas.microsoft.com/office/word/2010/wordprocessingShape" mc:Ignorable="w14 w15 w16se w16cid w16 w16cex wp14">
-  <w:abstractNum w:abstractNumId="1" w15:restartNumberingAfterBreak="0">
+  <w:abstractNum w:abstractNumId="0" w15:restartNumberingAfterBreak="0">
     <w:nsid w:val="22583873"/>
     <w:multiLevelType w:val="hybridMultilevel"/>
     <w:tmpl w:val="CED66A2C"/>
@@ -1596,7 +2582,7 @@
       </w:pPr>
     </w:lvl>
   </w:abstractNum>
-  <w:abstractNum w:abstractNumId="2" w15:restartNumberingAfterBreak="0">
+  <w:abstractNum w:abstractNumId="1" w15:restartNumberingAfterBreak="0">
     <w:nsid w:val="2D277F0E"/>
     <w:multiLevelType w:val="hybridMultilevel"/>
     <w:tmpl w:val="CCE403D0"/>
@@ -1685,7 +2671,7 @@
       </w:pPr>
     </w:lvl>
   </w:abstractNum>
-  <w:abstractNum w:abstractNumId="3" w15:restartNumberingAfterBreak="0">
+  <w:abstractNum w:abstractNumId="2" w15:restartNumberingAfterBreak="0">
     <w:nsid w:val="71977EB3"/>
     <w:multiLevelType w:val="hybridMultilevel"/>
     <w:tmpl w:val="726634F6"/>
@@ -1775,13 +2761,13 @@
     </w:lvl>
   </w:abstractNum>
   <w:num w:numId="1">
+    <w:abstractNumId w:val="1"/>
+  </w:num>
+  <w:num w:numId="2">
     <w:abstractNumId w:val="2"/>
   </w:num>
-  <w:num w:numId="2">
-    <w:abstractNumId w:val="3"/>
-  </w:num>
   <w:num w:numId="3">
-    <w:abstractNumId w:val="1"/>
+    <w:abstractNumId w:val="0"/>
   </w:num>
 </w:numbering>
 </file>
@@ -2231,6 +3217,7 @@
   <w:style w:type="character" w:default="1" w:styleId="Domylnaczcionkaakapitu">
     <w:name w:val="Default Paragraph Font"/>
     <w:uiPriority w:val="1"/>
+    <w:semiHidden/>
     <w:unhideWhenUsed/>
   </w:style>
   <w:style w:type="table" w:default="1" w:styleId="Standardowy">

</xml_diff>

<commit_message>
lab2: added hermite interpolation
</commit_message>
<xml_diff>
--- a/lab2/spr.docx
+++ b/lab2/spr.docx
@@ -110,7 +110,7 @@
                 <w:rPr>
                   <w:rFonts w:ascii="Cambria Math" w:hAnsi="Cambria Math"/>
                 </w:rPr>
-                <m:t>-2</m:t>
+                <m:t>-3</m:t>
               </m:r>
               <m:func>
                 <m:funcPr>
@@ -147,7 +147,7 @@
                         <w:rPr>
                           <w:rFonts w:ascii="Cambria Math" w:hAnsi="Cambria Math"/>
                         </w:rPr>
-                        <m:t>3x</m:t>
+                        <m:t>2x</m:t>
                       </m:r>
                     </m:e>
                   </m:d>
@@ -165,7 +165,7 @@
             <w:rPr>
               <w:rFonts w:ascii="Cambria Math" w:hAnsi="Cambria Math"/>
             </w:rPr>
-            <m:t>+2</m:t>
+            <m:t>+3</m:t>
           </m:r>
           <m:func>
             <m:funcPr>
@@ -201,7 +201,7 @@
                     <w:rPr>
                       <w:rFonts w:ascii="Cambria Math" w:hAnsi="Cambria Math"/>
                     </w:rPr>
-                    <m:t>3x</m:t>
+                    <m:t>2x</m:t>
                   </m:r>
                 </m:e>
               </m:d>
@@ -281,24 +281,14 @@
       <w:r>
         <w:t xml:space="preserve">Rysunek </w:t>
       </w:r>
-      <w:r>
-        <w:fldChar w:fldCharType="begin"/>
-      </w:r>
-      <w:r>
-        <w:instrText xml:space="preserve"> SEQ Rysunek \* ARABIC </w:instrText>
-      </w:r>
-      <w:r>
-        <w:fldChar w:fldCharType="separate"/>
-      </w:r>
-      <w:r>
-        <w:rPr>
-          <w:noProof/>
-        </w:rPr>
-        <w:t>1</w:t>
-      </w:r>
-      <w:r>
-        <w:fldChar w:fldCharType="end"/>
-      </w:r>
+      <w:fldSimple w:instr=" SEQ Rysunek \* ARABIC ">
+        <w:r>
+          <w:rPr>
+            <w:noProof/>
+          </w:rPr>
+          <w:t>1</w:t>
+        </w:r>
+      </w:fldSimple>
       <w:r>
         <w:t>. Wykres funkcji f</w:t>
       </w:r>
@@ -313,13 +303,7 @@
       </w:r>
       <w:proofErr w:type="spellEnd"/>
       <w:r>
-        <w:t xml:space="preserve"> 3</w:t>
-      </w:r>
-      <w:r>
-        <w:t xml:space="preserve"> oraz </w:t>
-      </w:r>
-      <w:r>
-        <w:t xml:space="preserve">projektu </w:t>
+        <w:t xml:space="preserve"> 3 oraz projektu </w:t>
       </w:r>
       <w:proofErr w:type="spellStart"/>
       <w:r>
@@ -332,13 +316,7 @@
     </w:p>
     <w:p>
       <w:r>
-        <w:t>Korzystałem ze standardowej precyzji typu float oferowane</w:t>
-      </w:r>
-      <w:r>
-        <w:t>j</w:t>
-      </w:r>
-      <w:r>
-        <w:t xml:space="preserve"> przez język </w:t>
+        <w:t xml:space="preserve">Korzystałem ze standardowej precyzji typu float oferowanej przez język </w:t>
       </w:r>
       <w:proofErr w:type="spellStart"/>
       <w:r>
@@ -2268,13 +2246,7 @@
         <w:pStyle w:val="Nagwek2"/>
       </w:pPr>
       <w:r>
-        <w:t xml:space="preserve">Porównanie </w:t>
-      </w:r>
-      <w:r>
-        <w:t>maksymalnego</w:t>
-      </w:r>
-      <w:r>
-        <w:t xml:space="preserve"> błędu</w:t>
+        <w:t>Porównanie maksymalnego błędu</w:t>
       </w:r>
     </w:p>
     <w:tbl>
@@ -2465,7 +2437,13 @@
     </w:p>
     <w:p>
       <w:r>
-        <w:t>Ten efekt możemy zauważyć już przy wielomianie stopnia 11(liczba węzłów=12) ale tylko gdy będziemy równomiernie wybierać węzły. Dla wielomianu o 20 węzłach powstanie maksymalny błąd bliski 10 000. Rozłożenie węzłów metodą Czebyszewa radzi sobie całkiem dobrze w minimalizowaniu tego efektu</w:t>
+        <w:t xml:space="preserve">Ten efekt możemy zauważyć już przy wielomianie stopnia 11(liczba węzłów=12) ale tylko gdy będziemy równomiernie wybierać węzły. </w:t>
+      </w:r>
+      <w:r>
+        <w:t>Już d</w:t>
+      </w:r>
+      <w:r>
+        <w:t>la wielomianu o 20 węzłach powstanie maksymalny błąd bliski 10 000. Rozłożenie węzłów metodą Czebyszewa radzi sobie całkiem dobrze w minimalizowaniu tego efektu</w:t>
       </w:r>
     </w:p>
     <w:p>
@@ -2478,7 +2456,13 @@
     </w:p>
     <w:p>
       <w:r>
-        <w:t>Jeśli chcemy żeby wielomian przybliżał bardzo dokładnie (z maksymalnym błędem rzędu 0.5) to musimy wybrać wielomian stopnia co najmniej 39. Oczywiście bierzemy pod uwagę tylko wielomiany z węzłami Czebyszewa, gdybyśmy wybierali węzły równomiernie to zwiększając stopień wielomianu zwiększalibyśmy maksymalny błąd wykładniczo.</w:t>
+        <w:t xml:space="preserve">Jeśli chcemy żeby wielomian przybliżał bardzo dokładnie (z maksymalnym błędem rzędu 0.5) to musimy wybrać wielomian stopnia co najmniej 39. Oczywiście bierzemy pod uwagę tylko wielomiany z węzłami Czebyszewa, </w:t>
+      </w:r>
+      <w:r>
+        <w:t xml:space="preserve">ponieważ </w:t>
+      </w:r>
+      <w:r>
+        <w:t>gdybyśmy wybierali węzły równomiernie to zwiększając stopień wielomianu zwiększalibyśmy maksymalny błąd wykładniczo.</w:t>
       </w:r>
     </w:p>
     <w:sectPr>

</xml_diff>

<commit_message>
lab3: added part of lab3 code
</commit_message>
<xml_diff>
--- a/lab2/spr.docx
+++ b/lab2/spr.docx
@@ -39,7 +39,13 @@
         </w:rPr>
       </w:pPr>
       <w:r>
-        <w:t xml:space="preserve">W tym ćwiczeniu miałem za zadanie zaimplementować algorytm interpolacji funkcji f który wyznaczy wielomian interpolujący w postaci Lagrange’a i Newtona. </w:t>
+        <w:t xml:space="preserve">W tym ćwiczeniu miałem za zadanie zaimplementować algorytm interpolacji funkcji f który wyznaczy wielomian interpolujący </w:t>
+      </w:r>
+      <w:r>
+        <w:t>dla zagadnienia Lagrange’a i Hermite’a</w:t>
+      </w:r>
+      <w:r>
+        <w:t xml:space="preserve">. </w:t>
       </w:r>
     </w:p>
     <w:p>
@@ -273,27 +279,14 @@
       <w:r>
         <w:t xml:space="preserve">Rysunek </w:t>
       </w:r>
-      <w:r>
-        <w:fldChar w:fldCharType="begin"/>
-      </w:r>
-      <w:r>
-        <w:instrText xml:space="preserve"> SEQ Rysunek \* ARABIC </w:instrText>
-      </w:r>
-      <w:r>
-        <w:fldChar w:fldCharType="separate"/>
-      </w:r>
-      <w:r>
-        <w:rPr>
-          <w:noProof/>
-        </w:rPr>
-        <w:t>1</w:t>
-      </w:r>
-      <w:r>
-        <w:rPr>
-          <w:noProof/>
-        </w:rPr>
-        <w:fldChar w:fldCharType="end"/>
-      </w:r>
+      <w:fldSimple w:instr=" SEQ Rysunek \* ARABIC ">
+        <w:r>
+          <w:rPr>
+            <w:noProof/>
+          </w:rPr>
+          <w:t>1</w:t>
+        </w:r>
+      </w:fldSimple>
       <w:r>
         <w:t>. Wykres funkcji f</w:t>
       </w:r>
@@ -920,7 +913,7 @@
         <w:pStyle w:val="Akapitzlist"/>
         <w:numPr>
           <w:ilvl w:val="0"/>
-          <w:numId w:val="7"/>
+          <w:numId w:val="4"/>
         </w:numPr>
       </w:pPr>
       <m:oMath>
@@ -1148,7 +1141,7 @@
         <w:pStyle w:val="Akapitzlist"/>
         <w:numPr>
           <w:ilvl w:val="0"/>
-          <w:numId w:val="7"/>
+          <w:numId w:val="4"/>
         </w:numPr>
       </w:pPr>
       <w:r>
@@ -1168,13 +1161,7 @@
           <w:rPr>
             <w:rFonts w:ascii="Cambria Math" w:hAnsi="Cambria Math"/>
           </w:rPr>
-          <m:t>(</m:t>
-        </m:r>
-        <m:r>
-          <w:rPr>
-            <w:rFonts w:ascii="Cambria Math" w:hAnsi="Cambria Math"/>
-          </w:rPr>
-          <m:t>abs(f</m:t>
+          <m:t>(abs(f</m:t>
         </m:r>
         <m:d>
           <m:dPr>
@@ -1282,13 +1269,7 @@
           <w:rPr>
             <w:rFonts w:ascii="Cambria Math" w:hAnsi="Cambria Math"/>
           </w:rPr>
-          <m:t>)</m:t>
-        </m:r>
-        <m:r>
-          <w:rPr>
-            <w:rFonts w:ascii="Cambria Math" w:hAnsi="Cambria Math"/>
-          </w:rPr>
-          <m:t>)</m:t>
+          <m:t>))</m:t>
         </m:r>
       </m:oMath>
     </w:p>
@@ -1418,13 +1399,7 @@
           <w:rPr>
             <w:rFonts w:ascii="Cambria Math" w:hAnsi="Cambria Math"/>
           </w:rPr>
-          <m:t>f</m:t>
-        </m:r>
-        <m:r>
-          <w:rPr>
-            <w:rFonts w:ascii="Cambria Math" w:hAnsi="Cambria Math"/>
-          </w:rPr>
-          <m:t>(</m:t>
+          <m:t>f(</m:t>
         </m:r>
         <m:sSub>
           <m:sSubPr>
@@ -1463,19 +1438,7 @@
         <w:rPr>
           <w:rFonts w:eastAsiaTheme="minorEastAsia"/>
         </w:rPr>
-        <w:t xml:space="preserve"> - wartość </w:t>
-      </w:r>
-      <w:r>
-        <w:rPr>
-          <w:rFonts w:eastAsiaTheme="minorEastAsia"/>
-        </w:rPr>
-        <w:t>funkcji f</w:t>
-      </w:r>
-      <w:r>
-        <w:rPr>
-          <w:rFonts w:eastAsiaTheme="minorEastAsia"/>
-        </w:rPr>
-        <w:t xml:space="preserve"> w punkcie </w:t>
+        <w:t xml:space="preserve"> - wartość funkcji f w punkcie </w:t>
       </w:r>
       <m:oMath>
         <m:sSub>
@@ -1595,17 +1558,18 @@
       <w:tblPr>
         <w:tblStyle w:val="Tabela-Siatka"/>
         <w:tblW w:w="0" w:type="auto"/>
+        <w:tblLayout w:type="fixed"/>
         <w:tblLook w:val="04A0" w:firstRow="1" w:lastRow="0" w:firstColumn="1" w:lastColumn="0" w:noHBand="0" w:noVBand="1"/>
       </w:tblPr>
       <w:tblGrid>
-        <w:gridCol w:w="902"/>
-        <w:gridCol w:w="4226"/>
+        <w:gridCol w:w="988"/>
+        <w:gridCol w:w="4140"/>
         <w:gridCol w:w="3934"/>
       </w:tblGrid>
       <w:tr>
         <w:tc>
           <w:tcPr>
-            <w:tcW w:w="1038" w:type="dxa"/>
+            <w:tcW w:w="988" w:type="dxa"/>
           </w:tcPr>
           <w:p>
             <w:pPr>
@@ -1625,7 +1589,7 @@
         </w:tc>
         <w:tc>
           <w:tcPr>
-            <w:tcW w:w="4060" w:type="dxa"/>
+            <w:tcW w:w="4140" w:type="dxa"/>
           </w:tcPr>
           <w:p>
             <w:pPr>
@@ -1645,7 +1609,7 @@
         </w:tc>
         <w:tc>
           <w:tcPr>
-            <w:tcW w:w="3964" w:type="dxa"/>
+            <w:tcW w:w="3934" w:type="dxa"/>
           </w:tcPr>
           <w:p>
             <w:pPr>
@@ -1667,7 +1631,7 @@
       <w:tr>
         <w:tc>
           <w:tcPr>
-            <w:tcW w:w="1038" w:type="dxa"/>
+            <w:tcW w:w="988" w:type="dxa"/>
           </w:tcPr>
           <w:p>
             <w:pPr>
@@ -1687,7 +1651,7 @@
         </w:tc>
         <w:tc>
           <w:tcPr>
-            <w:tcW w:w="4060" w:type="dxa"/>
+            <w:tcW w:w="4140" w:type="dxa"/>
           </w:tcPr>
           <w:p>
             <w:r>
@@ -1747,7 +1711,7 @@
         </w:tc>
         <w:tc>
           <w:tcPr>
-            <w:tcW w:w="3964" w:type="dxa"/>
+            <w:tcW w:w="3934" w:type="dxa"/>
           </w:tcPr>
           <w:p>
             <w:r>
@@ -1809,7 +1773,7 @@
       <w:tr>
         <w:tc>
           <w:tcPr>
-            <w:tcW w:w="1038" w:type="dxa"/>
+            <w:tcW w:w="988" w:type="dxa"/>
           </w:tcPr>
           <w:p>
             <w:pPr>
@@ -1829,7 +1793,7 @@
         </w:tc>
         <w:tc>
           <w:tcPr>
-            <w:tcW w:w="4060" w:type="dxa"/>
+            <w:tcW w:w="4140" w:type="dxa"/>
           </w:tcPr>
           <w:p>
             <w:pPr>
@@ -1892,7 +1856,7 @@
         </w:tc>
         <w:tc>
           <w:tcPr>
-            <w:tcW w:w="3964" w:type="dxa"/>
+            <w:tcW w:w="3934" w:type="dxa"/>
           </w:tcPr>
           <w:p>
             <w:r>
@@ -1954,7 +1918,7 @@
       <w:tr>
         <w:tc>
           <w:tcPr>
-            <w:tcW w:w="1038" w:type="dxa"/>
+            <w:tcW w:w="988" w:type="dxa"/>
           </w:tcPr>
           <w:p>
             <w:pPr>
@@ -1974,7 +1938,7 @@
         </w:tc>
         <w:tc>
           <w:tcPr>
-            <w:tcW w:w="4060" w:type="dxa"/>
+            <w:tcW w:w="4140" w:type="dxa"/>
           </w:tcPr>
           <w:p>
             <w:pPr>
@@ -2037,7 +2001,7 @@
         </w:tc>
         <w:tc>
           <w:tcPr>
-            <w:tcW w:w="3964" w:type="dxa"/>
+            <w:tcW w:w="3934" w:type="dxa"/>
           </w:tcPr>
           <w:p>
             <w:r>
@@ -2099,7 +2063,7 @@
       <w:tr>
         <w:tc>
           <w:tcPr>
-            <w:tcW w:w="1038" w:type="dxa"/>
+            <w:tcW w:w="988" w:type="dxa"/>
           </w:tcPr>
           <w:p>
             <w:pPr>
@@ -2119,7 +2083,7 @@
         </w:tc>
         <w:tc>
           <w:tcPr>
-            <w:tcW w:w="4060" w:type="dxa"/>
+            <w:tcW w:w="4140" w:type="dxa"/>
           </w:tcPr>
           <w:p>
             <w:pPr>
@@ -2182,7 +2146,7 @@
         </w:tc>
         <w:tc>
           <w:tcPr>
-            <w:tcW w:w="3964" w:type="dxa"/>
+            <w:tcW w:w="3934" w:type="dxa"/>
           </w:tcPr>
           <w:p>
             <w:pPr>
@@ -2247,7 +2211,7 @@
       <w:tr>
         <w:tc>
           <w:tcPr>
-            <w:tcW w:w="1038" w:type="dxa"/>
+            <w:tcW w:w="988" w:type="dxa"/>
           </w:tcPr>
           <w:p>
             <w:pPr>
@@ -2268,7 +2232,7 @@
         </w:tc>
         <w:tc>
           <w:tcPr>
-            <w:tcW w:w="4060" w:type="dxa"/>
+            <w:tcW w:w="4140" w:type="dxa"/>
           </w:tcPr>
           <w:p>
             <w:pPr>
@@ -2331,7 +2295,7 @@
         </w:tc>
         <w:tc>
           <w:tcPr>
-            <w:tcW w:w="3964" w:type="dxa"/>
+            <w:tcW w:w="3934" w:type="dxa"/>
           </w:tcPr>
           <w:p>
             <w:r>
@@ -2393,7 +2357,7 @@
       <w:tr>
         <w:tc>
           <w:tcPr>
-            <w:tcW w:w="1038" w:type="dxa"/>
+            <w:tcW w:w="988" w:type="dxa"/>
           </w:tcPr>
           <w:p>
             <w:pPr>
@@ -2413,7 +2377,7 @@
         </w:tc>
         <w:tc>
           <w:tcPr>
-            <w:tcW w:w="4060" w:type="dxa"/>
+            <w:tcW w:w="4140" w:type="dxa"/>
           </w:tcPr>
           <w:p>
             <w:pPr>
@@ -2476,7 +2440,7 @@
         </w:tc>
         <w:tc>
           <w:tcPr>
-            <w:tcW w:w="3964" w:type="dxa"/>
+            <w:tcW w:w="3934" w:type="dxa"/>
           </w:tcPr>
           <w:p>
             <w:r>
@@ -2541,7 +2505,7 @@
         </w:trPr>
         <w:tc>
           <w:tcPr>
-            <w:tcW w:w="1038" w:type="dxa"/>
+            <w:tcW w:w="988" w:type="dxa"/>
           </w:tcPr>
           <w:p>
             <w:pPr>
@@ -2561,7 +2525,7 @@
         </w:tc>
         <w:tc>
           <w:tcPr>
-            <w:tcW w:w="4060" w:type="dxa"/>
+            <w:tcW w:w="4140" w:type="dxa"/>
           </w:tcPr>
           <w:p>
             <w:pPr>
@@ -2630,7 +2594,7 @@
         </w:tc>
         <w:tc>
           <w:tcPr>
-            <w:tcW w:w="3964" w:type="dxa"/>
+            <w:tcW w:w="3934" w:type="dxa"/>
           </w:tcPr>
           <w:p>
             <w:r>
@@ -3132,7 +3096,13 @@
         <w:pStyle w:val="Podtytu"/>
       </w:pPr>
       <w:r>
-        <w:t>Algorytm Hermita został zaimplementowany w postaci Newtona z tylko jedną pochodną funkcji f.</w:t>
+        <w:t xml:space="preserve">Algorytm Hermita został zaimplementowany w postaci Newtona z </w:t>
+      </w:r>
+      <w:r>
+        <w:t xml:space="preserve">pierwszą </w:t>
+      </w:r>
+      <w:r>
+        <w:t>pochodną funkcji f.</w:t>
       </w:r>
       <w:r>
         <w:t xml:space="preserve"> Pochodna została obliczona ręcznie.</w:t>
@@ -3150,17 +3120,18 @@
       <w:tblPr>
         <w:tblStyle w:val="Tabela-Siatka"/>
         <w:tblW w:w="0" w:type="auto"/>
+        <w:tblLayout w:type="fixed"/>
         <w:tblLook w:val="04A0" w:firstRow="1" w:lastRow="0" w:firstColumn="1" w:lastColumn="0" w:noHBand="0" w:noVBand="1"/>
       </w:tblPr>
       <w:tblGrid>
-        <w:gridCol w:w="911"/>
-        <w:gridCol w:w="4138"/>
+        <w:gridCol w:w="988"/>
+        <w:gridCol w:w="4061"/>
         <w:gridCol w:w="4013"/>
       </w:tblGrid>
       <w:tr>
         <w:tc>
           <w:tcPr>
-            <w:tcW w:w="905" w:type="dxa"/>
+            <w:tcW w:w="988" w:type="dxa"/>
           </w:tcPr>
           <w:p>
             <w:pPr>
@@ -3180,7 +3151,7 @@
         </w:tc>
         <w:tc>
           <w:tcPr>
-            <w:tcW w:w="4240" w:type="dxa"/>
+            <w:tcW w:w="4061" w:type="dxa"/>
           </w:tcPr>
           <w:p>
             <w:pPr>
@@ -3200,7 +3171,7 @@
         </w:tc>
         <w:tc>
           <w:tcPr>
-            <w:tcW w:w="3917" w:type="dxa"/>
+            <w:tcW w:w="4013" w:type="dxa"/>
           </w:tcPr>
           <w:p>
             <w:pPr>
@@ -3222,7 +3193,7 @@
       <w:tr>
         <w:tc>
           <w:tcPr>
-            <w:tcW w:w="905" w:type="dxa"/>
+            <w:tcW w:w="988" w:type="dxa"/>
           </w:tcPr>
           <w:p>
             <w:pPr>
@@ -3242,7 +3213,7 @@
         </w:tc>
         <w:tc>
           <w:tcPr>
-            <w:tcW w:w="4240" w:type="dxa"/>
+            <w:tcW w:w="4061" w:type="dxa"/>
           </w:tcPr>
           <w:p>
             <w:r>
@@ -3302,7 +3273,7 @@
         </w:tc>
         <w:tc>
           <w:tcPr>
-            <w:tcW w:w="3917" w:type="dxa"/>
+            <w:tcW w:w="4013" w:type="dxa"/>
           </w:tcPr>
           <w:p>
             <w:r>
@@ -3364,7 +3335,7 @@
       <w:tr>
         <w:tc>
           <w:tcPr>
-            <w:tcW w:w="905" w:type="dxa"/>
+            <w:tcW w:w="988" w:type="dxa"/>
           </w:tcPr>
           <w:p>
             <w:pPr>
@@ -3385,7 +3356,7 @@
         </w:tc>
         <w:tc>
           <w:tcPr>
-            <w:tcW w:w="4240" w:type="dxa"/>
+            <w:tcW w:w="4061" w:type="dxa"/>
           </w:tcPr>
           <w:p>
             <w:pPr>
@@ -3448,7 +3419,7 @@
         </w:tc>
         <w:tc>
           <w:tcPr>
-            <w:tcW w:w="3917" w:type="dxa"/>
+            <w:tcW w:w="4013" w:type="dxa"/>
           </w:tcPr>
           <w:p>
             <w:r>
@@ -3510,7 +3481,7 @@
       <w:tr>
         <w:tc>
           <w:tcPr>
-            <w:tcW w:w="905" w:type="dxa"/>
+            <w:tcW w:w="988" w:type="dxa"/>
           </w:tcPr>
           <w:p>
             <w:pPr>
@@ -3530,7 +3501,7 @@
         </w:tc>
         <w:tc>
           <w:tcPr>
-            <w:tcW w:w="4240" w:type="dxa"/>
+            <w:tcW w:w="4061" w:type="dxa"/>
           </w:tcPr>
           <w:p>
             <w:pPr>
@@ -3593,7 +3564,7 @@
         </w:tc>
         <w:tc>
           <w:tcPr>
-            <w:tcW w:w="3917" w:type="dxa"/>
+            <w:tcW w:w="4013" w:type="dxa"/>
           </w:tcPr>
           <w:p>
             <w:r>
@@ -3655,7 +3626,7 @@
       <w:tr>
         <w:tc>
           <w:tcPr>
-            <w:tcW w:w="905" w:type="dxa"/>
+            <w:tcW w:w="988" w:type="dxa"/>
           </w:tcPr>
           <w:p>
             <w:pPr>
@@ -3675,7 +3646,7 @@
         </w:tc>
         <w:tc>
           <w:tcPr>
-            <w:tcW w:w="4240" w:type="dxa"/>
+            <w:tcW w:w="4061" w:type="dxa"/>
           </w:tcPr>
           <w:p>
             <w:pPr>
@@ -3738,7 +3709,7 @@
         </w:tc>
         <w:tc>
           <w:tcPr>
-            <w:tcW w:w="3917" w:type="dxa"/>
+            <w:tcW w:w="4013" w:type="dxa"/>
           </w:tcPr>
           <w:p>
             <w:pPr>
@@ -3803,7 +3774,7 @@
       <w:tr>
         <w:tc>
           <w:tcPr>
-            <w:tcW w:w="905" w:type="dxa"/>
+            <w:tcW w:w="988" w:type="dxa"/>
           </w:tcPr>
           <w:p>
             <w:pPr>
@@ -3823,7 +3794,7 @@
         </w:tc>
         <w:tc>
           <w:tcPr>
-            <w:tcW w:w="4240" w:type="dxa"/>
+            <w:tcW w:w="4061" w:type="dxa"/>
           </w:tcPr>
           <w:p>
             <w:pPr>
@@ -3886,7 +3857,7 @@
         </w:tc>
         <w:tc>
           <w:tcPr>
-            <w:tcW w:w="3917" w:type="dxa"/>
+            <w:tcW w:w="4013" w:type="dxa"/>
           </w:tcPr>
           <w:p>
             <w:r>
@@ -3948,7 +3919,7 @@
       <w:tr>
         <w:tc>
           <w:tcPr>
-            <w:tcW w:w="905" w:type="dxa"/>
+            <w:tcW w:w="988" w:type="dxa"/>
           </w:tcPr>
           <w:p>
             <w:pPr>
@@ -3968,7 +3939,7 @@
         </w:tc>
         <w:tc>
           <w:tcPr>
-            <w:tcW w:w="4240" w:type="dxa"/>
+            <w:tcW w:w="4061" w:type="dxa"/>
           </w:tcPr>
           <w:p>
             <w:pPr>
@@ -4031,7 +4002,7 @@
         </w:tc>
         <w:tc>
           <w:tcPr>
-            <w:tcW w:w="3917" w:type="dxa"/>
+            <w:tcW w:w="4013" w:type="dxa"/>
           </w:tcPr>
           <w:p>
             <w:r>
@@ -4096,7 +4067,7 @@
         </w:trPr>
         <w:tc>
           <w:tcPr>
-            <w:tcW w:w="905" w:type="dxa"/>
+            <w:tcW w:w="988" w:type="dxa"/>
           </w:tcPr>
           <w:p>
             <w:pPr>
@@ -4117,7 +4088,7 @@
         </w:tc>
         <w:tc>
           <w:tcPr>
-            <w:tcW w:w="4240" w:type="dxa"/>
+            <w:tcW w:w="4061" w:type="dxa"/>
           </w:tcPr>
           <w:p>
             <w:pPr>
@@ -4186,7 +4157,7 @@
         </w:tc>
         <w:tc>
           <w:tcPr>
-            <w:tcW w:w="3917" w:type="dxa"/>
+            <w:tcW w:w="4013" w:type="dxa"/>
           </w:tcPr>
           <w:p>
             <w:r>
@@ -4673,19 +4644,7 @@
         <w:rPr>
           <w:rFonts w:eastAsiaTheme="minorEastAsia"/>
         </w:rPr>
-        <w:t xml:space="preserve">Dla równoodległych węzłów nadal wystepuje efekt Rungego, który jest potęgowany przez błędy arytmetyki komputerowej, które są widoczne także dla węzłów Czebyszewa(ale </w:t>
-      </w:r>
-      <w:r>
-        <w:rPr>
-          <w:rFonts w:eastAsiaTheme="minorEastAsia"/>
-        </w:rPr>
-        <w:t>dopiero dla n &gt; 19</w:t>
-      </w:r>
-      <w:r>
-        <w:rPr>
-          <w:rFonts w:eastAsiaTheme="minorEastAsia"/>
-        </w:rPr>
-        <w:t xml:space="preserve">). </w:t>
+        <w:t xml:space="preserve">Dla równoodległych węzłów nadal wystepuje efekt Rungego, który jest potęgowany przez błędy arytmetyki komputerowej, które są widoczne także dla węzłów Czebyszewa(ale dopiero dla n &gt; 19). </w:t>
       </w:r>
     </w:p>
     <w:p>
@@ -5086,7 +5045,7 @@
   <w:num w:numId="3">
     <w:abstractNumId w:val="0"/>
   </w:num>
-  <w:num w:numId="7">
+  <w:num w:numId="4">
     <w:abstractNumId w:val="2"/>
   </w:num>
 </w:numbering>

</xml_diff>